<commit_message>
MOD: Se esta ajustando historia
</commit_message>
<xml_diff>
--- a/Entregables txt/Informes/Informe Laura.docx
+++ b/Entregables txt/Informes/Informe Laura.docx
@@ -154,7 +154,7 @@
             </w:pPr>
             <w:r>
               <w:drawing>
-                <wp:anchor distT="0" distB="0" distL="114300" distR="114300" simplePos="0" relativeHeight="251660288" behindDoc="0" locked="0" layoutInCell="1" allowOverlap="1" wp14:anchorId="5A1E062B" wp14:editId="436CC683">
+                <wp:anchor distT="0" distB="0" distL="114300" distR="114300" simplePos="0" relativeHeight="251658240" behindDoc="0" locked="0" layoutInCell="1" allowOverlap="1" wp14:anchorId="5A1E062B" wp14:editId="436CC683">
                   <wp:simplePos x="0" y="0"/>
                   <wp:positionH relativeFrom="column">
                     <wp:posOffset>-5080</wp:posOffset>
@@ -855,7 +855,7 @@
               <mc:AlternateContent>
                 <mc:Choice Requires="wps">
                   <w:drawing>
-                    <wp:anchor distT="0" distB="0" distL="114300" distR="114300" simplePos="0" relativeHeight="251662336" behindDoc="0" locked="0" layoutInCell="1" allowOverlap="1" wp14:anchorId="18BDA1BD" wp14:editId="036264F6">
+                    <wp:anchor distT="0" distB="0" distL="114300" distR="114300" simplePos="0" relativeHeight="251659264" behindDoc="0" locked="0" layoutInCell="1" allowOverlap="1" wp14:anchorId="18BDA1BD" wp14:editId="036264F6">
                       <wp:simplePos x="0" y="0"/>
                       <wp:positionH relativeFrom="column">
                         <wp:posOffset>10795</wp:posOffset>
@@ -1079,7 +1079,7 @@
       </w:tr>
       <w:tr>
         <w:trPr>
-          <w:trHeight w:hRule="exact" w:val="2059"/>
+          <w:trHeight w:hRule="exact" w:val="2781"/>
         </w:trPr>
         <w:tc>
           <w:tcPr>
@@ -1172,6 +1172,68 @@
             </w:r>
           </w:p>
           <w:p>
+            <w:r>
+              <w:t xml:space="preserve">         </w:t>
+            </w:r>
+            <w:r>
+              <w:t>-</w:t>
+            </w:r>
+            <w:r>
+              <w:t xml:space="preserve">     </w:t>
+            </w:r>
+            <w:r>
+              <w:t>Ayudo con el diagrama la UML.</w:t>
+            </w:r>
+          </w:p>
+          <w:p>
+            <w:r>
+              <w:t xml:space="preserve">         </w:t>
+            </w:r>
+            <w:r>
+              <w:t>-</w:t>
+            </w:r>
+            <w:r>
+              <w:t xml:space="preserve">     </w:t>
+            </w:r>
+            <w:r>
+              <w:t>Se encargó de la lógica de combate. Creo las</w:t>
+            </w:r>
+          </w:p>
+          <w:p>
+            <w:r>
+              <w:t xml:space="preserve">         </w:t>
+            </w:r>
+            <w:r>
+              <w:t>-</w:t>
+            </w:r>
+            <w:r>
+              <w:t xml:space="preserve">     </w:t>
+            </w:r>
+            <w:r>
+              <w:t xml:space="preserve">Creo la base de </w:t>
+            </w:r>
+            <w:r>
+              <w:t>algunas clases principales</w:t>
+            </w:r>
+            <w:r>
+              <w:t xml:space="preserve">. </w:t>
+            </w:r>
+          </w:p>
+          <w:p>
+            <w:r>
+              <w:t xml:space="preserve">         </w:t>
+            </w:r>
+            <w:r>
+              <w:t>-</w:t>
+            </w:r>
+            <w:r>
+              <w:t xml:space="preserve">     </w:t>
+            </w:r>
+            <w:r>
+              <w:t>Ayudo con la lógica del juego, como colisiones.</w:t>
+            </w:r>
+          </w:p>
+          <w:p>
             <w:pPr>
               <w:rPr>
                 <w:b/>
@@ -1186,6 +1248,14 @@
                 <w:bCs/>
               </w:rPr>
             </w:pPr>
+          </w:p>
+          <w:p>
+            <w:pPr>
+              <w:rPr>
+                <w:b/>
+                <w:bCs/>
+              </w:rPr>
+            </w:pPr>
             <w:r>
               <w:rPr>
                 <w:noProof/>
@@ -1193,7 +1263,7 @@
               <mc:AlternateContent>
                 <mc:Choice Requires="wps">
                   <w:drawing>
-                    <wp:anchor distT="0" distB="0" distL="114300" distR="114300" simplePos="0" relativeHeight="251658240" behindDoc="0" locked="0" layoutInCell="1" allowOverlap="1" wp14:anchorId="05BA6286" wp14:editId="5DB0E56A">
+                    <wp:anchor distT="0" distB="0" distL="114300" distR="114300" simplePos="0" relativeHeight="251656192" behindDoc="0" locked="0" layoutInCell="1" allowOverlap="1" wp14:anchorId="05BA6286" wp14:editId="5DB0E56A">
                       <wp:simplePos x="0" y="0"/>
                       <wp:positionH relativeFrom="column">
                         <wp:posOffset>-45720</wp:posOffset>
@@ -1648,7 +1718,7 @@
           <w:noProof/>
         </w:rPr>
         <w:drawing>
-          <wp:anchor distT="0" distB="0" distL="114300" distR="114300" simplePos="0" relativeHeight="251658240" behindDoc="0" locked="0" layoutInCell="1" allowOverlap="1" wp14:anchorId="5F2647BB" wp14:editId="7292FF7A">
+          <wp:anchor distT="0" distB="0" distL="114300" distR="114300" simplePos="0" relativeHeight="251657216" behindDoc="0" locked="0" layoutInCell="1" allowOverlap="1" wp14:anchorId="5F2647BB" wp14:editId="7292FF7A">
             <wp:simplePos x="0" y="0"/>
             <wp:positionH relativeFrom="column">
               <wp:posOffset>437515</wp:posOffset>
@@ -4312,6 +4382,7 @@
     <w:rsid w:val="000320AB"/>
     <w:rsid w:val="00362EDA"/>
     <w:rsid w:val="00C5650B"/>
+    <w:rsid w:val="00D3375F"/>
   </w:rsids>
   <m:mathPr>
     <m:mathFont m:val="Cambria Math"/>

</xml_diff>

<commit_message>
Se completo el informe Laura
</commit_message>
<xml_diff>
--- a/Entregables txt/Informes/Informe Laura.docx
+++ b/Entregables txt/Informes/Informe Laura.docx
@@ -987,7 +987,7 @@
                       <v:stroke joinstyle="miter"/>
                       <v:path gradientshapeok="t" o:connecttype="rect"/>
                     </v:shapetype>
-                    <v:shape id="Cuadro de texto 8" o:spid="_x0000_s1026" type="#_x0000_t202" style="position:absolute;margin-left:.85pt;margin-top:-92.05pt;width:540pt;height:55.6pt;z-index:251662336;visibility:visible;mso-wrap-style:square;mso-width-percent:0;mso-height-percent:0;mso-wrap-distance-left:9pt;mso-wrap-distance-top:0;mso-wrap-distance-right:9pt;mso-wrap-distance-bottom:0;mso-position-horizontal:absolute;mso-position-horizontal-relative:text;mso-position-vertical:absolute;mso-position-vertical-relative:text;mso-width-percent:0;mso-height-percent:0;mso-width-relative:margin;mso-height-relative:margin;v-text-anchor:top" o:gfxdata="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" filled="f" stroked="f" strokeweight=".5pt">
+                    <v:shape id="Cuadro de texto 8" o:spid="_x0000_s1026" type="#_x0000_t202" style="position:absolute;margin-left:.85pt;margin-top:-92.05pt;width:540pt;height:55.6pt;z-index:251659264;visibility:visible;mso-wrap-style:square;mso-width-percent:0;mso-height-percent:0;mso-wrap-distance-left:9pt;mso-wrap-distance-top:0;mso-wrap-distance-right:9pt;mso-wrap-distance-bottom:0;mso-position-horizontal:absolute;mso-position-horizontal-relative:text;mso-position-vertical:absolute;mso-position-vertical-relative:text;mso-width-percent:0;mso-height-percent:0;mso-width-relative:margin;mso-height-relative:margin;v-text-anchor:top" o:gfxdata="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" filled="f" stroked="f" strokeweight=".5pt">
                       <v:textbox>
                         <w:txbxContent>
                           <w:p>
@@ -1079,7 +1079,7 @@
       </w:tr>
       <w:tr>
         <w:trPr>
-          <w:trHeight w:hRule="exact" w:val="2781"/>
+          <w:trHeight w:hRule="exact" w:val="3915"/>
         </w:trPr>
         <w:tc>
           <w:tcPr>
@@ -1118,11 +1118,83 @@
           </w:p>
           <w:p>
             <w:pPr>
+              <w:pStyle w:val="Prrafodelista"/>
+              <w:numPr>
+                <w:ilvl w:val="0"/>
+                <w:numId w:val="9"/>
+              </w:numPr>
               <w:rPr>
                 <w:b/>
                 <w:bCs/>
               </w:rPr>
             </w:pPr>
+            <w:r>
+              <w:rPr>
+                <w:b/>
+                <w:bCs/>
+              </w:rPr>
+              <w:t>Hizo toda la lógica de colisión</w:t>
+            </w:r>
+          </w:p>
+          <w:p>
+            <w:pPr>
+              <w:pStyle w:val="Prrafodelista"/>
+              <w:numPr>
+                <w:ilvl w:val="0"/>
+                <w:numId w:val="9"/>
+              </w:numPr>
+              <w:rPr>
+                <w:b/>
+                <w:bCs/>
+              </w:rPr>
+            </w:pPr>
+            <w:r>
+              <w:rPr>
+                <w:b/>
+                <w:bCs/>
+              </w:rPr>
+              <w:t>Desarrollo el mapa por completo</w:t>
+            </w:r>
+          </w:p>
+          <w:p>
+            <w:pPr>
+              <w:pStyle w:val="Prrafodelista"/>
+              <w:numPr>
+                <w:ilvl w:val="0"/>
+                <w:numId w:val="9"/>
+              </w:numPr>
+              <w:rPr>
+                <w:b/>
+                <w:bCs/>
+              </w:rPr>
+            </w:pPr>
+            <w:r>
+              <w:rPr>
+                <w:b/>
+                <w:bCs/>
+              </w:rPr>
+              <w:t>Desarrollo funcionalidades como menú de pausa</w:t>
+            </w:r>
+          </w:p>
+          <w:p>
+            <w:pPr>
+              <w:pStyle w:val="Prrafodelista"/>
+              <w:numPr>
+                <w:ilvl w:val="0"/>
+                <w:numId w:val="9"/>
+              </w:numPr>
+              <w:rPr>
+                <w:b/>
+                <w:bCs/>
+              </w:rPr>
+            </w:pPr>
+            <w:r>
+              <w:rPr>
+                <w:b/>
+                <w:bCs/>
+              </w:rPr>
+              <w:t>Se encargo de la lógica en el mundo abierto</w:t>
+            </w:r>
           </w:p>
           <w:p>
             <w:pPr>
@@ -1138,15 +1210,117 @@
               </w:rPr>
               <w:t xml:space="preserve"> Carlos Steven </w:t>
             </w:r>
-            <w:proofErr w:type="gramStart"/>
             <w:r>
               <w:rPr>
                 <w:b/>
                 <w:bCs/>
               </w:rPr>
-              <w:t>Guerrero :</w:t>
-            </w:r>
-            <w:proofErr w:type="gramEnd"/>
+              <w:t>Guerrero:</w:t>
+            </w:r>
+          </w:p>
+          <w:p>
+            <w:pPr>
+              <w:pStyle w:val="Prrafodelista"/>
+              <w:numPr>
+                <w:ilvl w:val="0"/>
+                <w:numId w:val="8"/>
+              </w:numPr>
+              <w:rPr>
+                <w:b/>
+                <w:bCs/>
+              </w:rPr>
+            </w:pPr>
+            <w:r>
+              <w:rPr>
+                <w:b/>
+                <w:bCs/>
+              </w:rPr>
+              <w:t xml:space="preserve">Creo inventario e </w:t>
+            </w:r>
+            <w:r>
+              <w:rPr>
+                <w:b/>
+                <w:bCs/>
+              </w:rPr>
+              <w:t>inventario</w:t>
+            </w:r>
+            <w:r>
+              <w:rPr>
+                <w:b/>
+                <w:bCs/>
+              </w:rPr>
+              <w:t xml:space="preserve"> de </w:t>
+            </w:r>
+            <w:proofErr w:type="spellStart"/>
+            <w:r>
+              <w:rPr>
+                <w:b/>
+                <w:bCs/>
+              </w:rPr>
+              <w:t>posiones</w:t>
+            </w:r>
+            <w:proofErr w:type="spellEnd"/>
+          </w:p>
+          <w:p>
+            <w:pPr>
+              <w:pStyle w:val="Prrafodelista"/>
+              <w:numPr>
+                <w:ilvl w:val="0"/>
+                <w:numId w:val="8"/>
+              </w:numPr>
+              <w:rPr>
+                <w:b/>
+                <w:bCs/>
+              </w:rPr>
+            </w:pPr>
+            <w:r>
+              <w:rPr>
+                <w:b/>
+                <w:bCs/>
+              </w:rPr>
+              <w:t>Trabajo un poco en la lógica de las colisiones con ítems</w:t>
+            </w:r>
+          </w:p>
+          <w:p>
+            <w:pPr>
+              <w:pStyle w:val="Prrafodelista"/>
+              <w:numPr>
+                <w:ilvl w:val="0"/>
+                <w:numId w:val="8"/>
+              </w:numPr>
+              <w:rPr>
+                <w:b/>
+                <w:bCs/>
+              </w:rPr>
+            </w:pPr>
+            <w:r>
+              <w:rPr>
+                <w:b/>
+                <w:bCs/>
+              </w:rPr>
+              <w:t xml:space="preserve">Hizo la </w:t>
+            </w:r>
+            <w:r>
+              <w:rPr>
+                <w:b/>
+                <w:bCs/>
+              </w:rPr>
+              <w:t>selección</w:t>
+            </w:r>
+            <w:r>
+              <w:rPr>
+                <w:b/>
+                <w:bCs/>
+              </w:rPr>
+              <w:t xml:space="preserve"> de ítems con su </w:t>
+            </w:r>
+            <w:r>
+              <w:rPr>
+                <w:b/>
+                <w:bCs/>
+              </w:rPr>
+              <w:t>descripción</w:t>
+            </w:r>
           </w:p>
           <w:p>
             <w:pPr>
@@ -1155,14 +1329,6 @@
                 <w:bCs/>
               </w:rPr>
             </w:pPr>
-          </w:p>
-          <w:p>
-            <w:pPr>
-              <w:rPr>
-                <w:b/>
-                <w:bCs/>
-              </w:rPr>
-            </w:pPr>
             <w:r>
               <w:rPr>
                 <w:b/>
@@ -1173,64 +1339,22 @@
           </w:p>
           <w:p>
             <w:r>
-              <w:t xml:space="preserve">         </w:t>
-            </w:r>
-            <w:r>
-              <w:t>-</w:t>
-            </w:r>
-            <w:r>
-              <w:t xml:space="preserve">     </w:t>
-            </w:r>
-            <w:r>
-              <w:t>Ayudo con el diagrama la UML.</w:t>
+              <w:t xml:space="preserve">         -     Ayudo con el diagrama la UML.</w:t>
             </w:r>
           </w:p>
           <w:p>
             <w:r>
-              <w:t xml:space="preserve">         </w:t>
-            </w:r>
-            <w:r>
-              <w:t>-</w:t>
-            </w:r>
-            <w:r>
-              <w:t xml:space="preserve">     </w:t>
-            </w:r>
-            <w:r>
-              <w:t>Se encargó de la lógica de combate. Creo las</w:t>
+              <w:t xml:space="preserve">         -     Se encargó de la lógica de combate. Creo las</w:t>
             </w:r>
           </w:p>
           <w:p>
             <w:r>
-              <w:t xml:space="preserve">         </w:t>
-            </w:r>
-            <w:r>
-              <w:t>-</w:t>
-            </w:r>
-            <w:r>
-              <w:t xml:space="preserve">     </w:t>
-            </w:r>
-            <w:r>
-              <w:t xml:space="preserve">Creo la base de </w:t>
-            </w:r>
-            <w:r>
-              <w:t>algunas clases principales</w:t>
-            </w:r>
-            <w:r>
-              <w:t xml:space="preserve">. </w:t>
+              <w:t xml:space="preserve">         -     Creo la base de algunas clases principales. </w:t>
             </w:r>
           </w:p>
           <w:p>
             <w:r>
-              <w:t xml:space="preserve">         </w:t>
-            </w:r>
-            <w:r>
-              <w:t>-</w:t>
-            </w:r>
-            <w:r>
-              <w:t xml:space="preserve">     </w:t>
-            </w:r>
-            <w:r>
-              <w:t>Ayudo con la lógica del juego, como colisiones.</w:t>
+              <w:t xml:space="preserve">         -     Ayudo con la lógica del juego, como colisiones.</w:t>
             </w:r>
           </w:p>
           <w:p>
@@ -1256,6 +1380,51 @@
                 <w:bCs/>
               </w:rPr>
             </w:pPr>
+          </w:p>
+          <w:p/>
+          <w:p/>
+          <w:p/>
+          <w:p>
+            <w:pPr>
+              <w:rPr>
+                <w:b/>
+                <w:bCs/>
+              </w:rPr>
+            </w:pPr>
+          </w:p>
+          <w:p>
+            <w:pPr>
+              <w:rPr>
+                <w:b/>
+                <w:bCs/>
+              </w:rPr>
+            </w:pPr>
+          </w:p>
+          <w:p/>
+          <w:p/>
+          <w:p/>
+          <w:p/>
+          <w:p/>
+        </w:tc>
+      </w:tr>
+      <w:tr>
+        <w:trPr>
+          <w:trHeight w:val="3220"/>
+        </w:trPr>
+        <w:tc>
+          <w:tcPr>
+            <w:tcW w:w="11202" w:type="dxa"/>
+            <w:tcBorders>
+              <w:bottom w:val="single" w:sz="18" w:space="0" w:color="FEDE00" w:themeColor="accent2"/>
+            </w:tcBorders>
+            <w:shd w:val="clear" w:color="auto" w:fill="auto"/>
+            <w:vAlign w:val="bottom"/>
+          </w:tcPr>
+          <w:p>
+            <w:pPr>
+              <w:pStyle w:val="Ttulo1"/>
+              <w:outlineLvl w:val="0"/>
+            </w:pPr>
             <w:r>
               <w:rPr>
                 <w:noProof/>
@@ -1263,13 +1432,13 @@
               <mc:AlternateContent>
                 <mc:Choice Requires="wps">
                   <w:drawing>
-                    <wp:anchor distT="0" distB="0" distL="114300" distR="114300" simplePos="0" relativeHeight="251656192" behindDoc="0" locked="0" layoutInCell="1" allowOverlap="1" wp14:anchorId="05BA6286" wp14:editId="5DB0E56A">
+                    <wp:anchor distT="0" distB="0" distL="114300" distR="114300" simplePos="0" relativeHeight="251656192" behindDoc="0" locked="0" layoutInCell="1" allowOverlap="1" wp14:anchorId="05BA6286" wp14:editId="082271AF">
                       <wp:simplePos x="0" y="0"/>
                       <wp:positionH relativeFrom="column">
-                        <wp:posOffset>-45720</wp:posOffset>
+                        <wp:posOffset>-3810</wp:posOffset>
                       </wp:positionH>
                       <wp:positionV relativeFrom="paragraph">
-                        <wp:posOffset>178435</wp:posOffset>
+                        <wp:posOffset>-1781810</wp:posOffset>
                       </wp:positionV>
                       <wp:extent cx="6938010" cy="1304925"/>
                       <wp:effectExtent l="0" t="0" r="0" b="0"/>
@@ -1437,7 +1606,7 @@
                 </mc:Choice>
                 <mc:Fallback>
                   <w:pict>
-                    <v:shape w14:anchorId="05BA6286" id="Cuadro de texto 7" o:spid="_x0000_s1027" type="#_x0000_t202" style="position:absolute;margin-left:-3.6pt;margin-top:14.05pt;width:546.3pt;height:102.75pt;z-index:251658240;visibility:visible;mso-wrap-style:square;mso-width-percent:0;mso-height-percent:0;mso-wrap-distance-left:9pt;mso-wrap-distance-top:0;mso-wrap-distance-right:9pt;mso-wrap-distance-bottom:0;mso-position-horizontal:absolute;mso-position-horizontal-relative:text;mso-position-vertical:absolute;mso-position-vertical-relative:text;mso-width-percent:0;mso-height-percent:0;mso-width-relative:margin;mso-height-relative:margin;v-text-anchor:top" o:gfxdata="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" filled="f" stroked="f" strokeweight=".5pt">
+                    <v:shape w14:anchorId="05BA6286" id="Cuadro de texto 7" o:spid="_x0000_s1027" type="#_x0000_t202" style="position:absolute;margin-left:-.3pt;margin-top:-140.3pt;width:546.3pt;height:102.75pt;z-index:251656192;visibility:visible;mso-wrap-style:square;mso-width-percent:0;mso-height-percent:0;mso-wrap-distance-left:9pt;mso-wrap-distance-top:0;mso-wrap-distance-right:9pt;mso-wrap-distance-bottom:0;mso-position-horizontal:absolute;mso-position-horizontal-relative:text;mso-position-vertical:absolute;mso-position-vertical-relative:text;mso-width-percent:0;mso-height-percent:0;mso-width-relative:margin;mso-height-relative:margin;v-text-anchor:top" o:gfxdata="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" filled="f" stroked="f" strokeweight=".5pt">
                       <v:textbox>
                         <w:txbxContent>
                           <w:p>
@@ -1567,53 +1736,8 @@
                 </mc:Fallback>
               </mc:AlternateContent>
             </w:r>
-          </w:p>
-          <w:p/>
-          <w:p/>
-          <w:p/>
-          <w:p>
-            <w:pPr>
-              <w:rPr>
-                <w:b/>
-                <w:bCs/>
-              </w:rPr>
-            </w:pPr>
-          </w:p>
-          <w:p>
-            <w:pPr>
-              <w:rPr>
-                <w:b/>
-                <w:bCs/>
-              </w:rPr>
-            </w:pPr>
-          </w:p>
-          <w:p/>
-          <w:p/>
-          <w:p/>
-          <w:p/>
-          <w:p/>
-        </w:tc>
-      </w:tr>
-      <w:tr>
-        <w:trPr>
-          <w:trHeight w:val="3220"/>
-        </w:trPr>
-        <w:tc>
-          <w:tcPr>
-            <w:tcW w:w="11202" w:type="dxa"/>
-            <w:tcBorders>
-              <w:bottom w:val="single" w:sz="18" w:space="0" w:color="FEDE00" w:themeColor="accent2"/>
-            </w:tcBorders>
-            <w:shd w:val="clear" w:color="auto" w:fill="auto"/>
-            <w:vAlign w:val="bottom"/>
-          </w:tcPr>
-          <w:p>
-            <w:pPr>
-              <w:pStyle w:val="Ttulo1"/>
-              <w:outlineLvl w:val="0"/>
-            </w:pPr>
-            <w:r>
-              <w:t>NOTAS</w:t>
+            <w:r>
+              <w:t>|</w:t>
             </w:r>
           </w:p>
         </w:tc>
@@ -2237,6 +2361,230 @@
     </w:lvl>
   </w:abstractNum>
   <w:abstractNum w:abstractNumId="6" w15:restartNumberingAfterBreak="0">
+    <w:nsid w:val="187D31DE"/>
+    <w:multiLevelType w:val="hybridMultilevel"/>
+    <w:tmpl w:val="E89C5482"/>
+    <w:lvl w:ilvl="0" w:tplc="4636DAAE">
+      <w:numFmt w:val="bullet"/>
+      <w:lvlText w:val="-"/>
+      <w:lvlJc w:val="left"/>
+      <w:pPr>
+        <w:ind w:left="672" w:hanging="360"/>
+      </w:pPr>
+      <w:rPr>
+        <w:rFonts w:ascii="Franklin Gothic Book" w:eastAsiaTheme="minorHAnsi" w:hAnsi="Franklin Gothic Book" w:cstheme="minorBidi" w:hint="default"/>
+      </w:rPr>
+    </w:lvl>
+    <w:lvl w:ilvl="1" w:tplc="240A0003" w:tentative="1">
+      <w:start w:val="1"/>
+      <w:numFmt w:val="bullet"/>
+      <w:lvlText w:val="o"/>
+      <w:lvlJc w:val="left"/>
+      <w:pPr>
+        <w:ind w:left="1392" w:hanging="360"/>
+      </w:pPr>
+      <w:rPr>
+        <w:rFonts w:ascii="Courier New" w:hAnsi="Courier New" w:cs="Courier New" w:hint="default"/>
+      </w:rPr>
+    </w:lvl>
+    <w:lvl w:ilvl="2" w:tplc="240A0005" w:tentative="1">
+      <w:start w:val="1"/>
+      <w:numFmt w:val="bullet"/>
+      <w:lvlText w:val=""/>
+      <w:lvlJc w:val="left"/>
+      <w:pPr>
+        <w:ind w:left="2112" w:hanging="360"/>
+      </w:pPr>
+      <w:rPr>
+        <w:rFonts w:ascii="Wingdings" w:hAnsi="Wingdings" w:hint="default"/>
+      </w:rPr>
+    </w:lvl>
+    <w:lvl w:ilvl="3" w:tplc="240A0001" w:tentative="1">
+      <w:start w:val="1"/>
+      <w:numFmt w:val="bullet"/>
+      <w:lvlText w:val=""/>
+      <w:lvlJc w:val="left"/>
+      <w:pPr>
+        <w:ind w:left="2832" w:hanging="360"/>
+      </w:pPr>
+      <w:rPr>
+        <w:rFonts w:ascii="Symbol" w:hAnsi="Symbol" w:hint="default"/>
+      </w:rPr>
+    </w:lvl>
+    <w:lvl w:ilvl="4" w:tplc="240A0003" w:tentative="1">
+      <w:start w:val="1"/>
+      <w:numFmt w:val="bullet"/>
+      <w:lvlText w:val="o"/>
+      <w:lvlJc w:val="left"/>
+      <w:pPr>
+        <w:ind w:left="3552" w:hanging="360"/>
+      </w:pPr>
+      <w:rPr>
+        <w:rFonts w:ascii="Courier New" w:hAnsi="Courier New" w:cs="Courier New" w:hint="default"/>
+      </w:rPr>
+    </w:lvl>
+    <w:lvl w:ilvl="5" w:tplc="240A0005" w:tentative="1">
+      <w:start w:val="1"/>
+      <w:numFmt w:val="bullet"/>
+      <w:lvlText w:val=""/>
+      <w:lvlJc w:val="left"/>
+      <w:pPr>
+        <w:ind w:left="4272" w:hanging="360"/>
+      </w:pPr>
+      <w:rPr>
+        <w:rFonts w:ascii="Wingdings" w:hAnsi="Wingdings" w:hint="default"/>
+      </w:rPr>
+    </w:lvl>
+    <w:lvl w:ilvl="6" w:tplc="240A0001" w:tentative="1">
+      <w:start w:val="1"/>
+      <w:numFmt w:val="bullet"/>
+      <w:lvlText w:val=""/>
+      <w:lvlJc w:val="left"/>
+      <w:pPr>
+        <w:ind w:left="4992" w:hanging="360"/>
+      </w:pPr>
+      <w:rPr>
+        <w:rFonts w:ascii="Symbol" w:hAnsi="Symbol" w:hint="default"/>
+      </w:rPr>
+    </w:lvl>
+    <w:lvl w:ilvl="7" w:tplc="240A0003" w:tentative="1">
+      <w:start w:val="1"/>
+      <w:numFmt w:val="bullet"/>
+      <w:lvlText w:val="o"/>
+      <w:lvlJc w:val="left"/>
+      <w:pPr>
+        <w:ind w:left="5712" w:hanging="360"/>
+      </w:pPr>
+      <w:rPr>
+        <w:rFonts w:ascii="Courier New" w:hAnsi="Courier New" w:cs="Courier New" w:hint="default"/>
+      </w:rPr>
+    </w:lvl>
+    <w:lvl w:ilvl="8" w:tplc="240A0005" w:tentative="1">
+      <w:start w:val="1"/>
+      <w:numFmt w:val="bullet"/>
+      <w:lvlText w:val=""/>
+      <w:lvlJc w:val="left"/>
+      <w:pPr>
+        <w:ind w:left="6432" w:hanging="360"/>
+      </w:pPr>
+      <w:rPr>
+        <w:rFonts w:ascii="Wingdings" w:hAnsi="Wingdings" w:hint="default"/>
+      </w:rPr>
+    </w:lvl>
+  </w:abstractNum>
+  <w:abstractNum w:abstractNumId="7" w15:restartNumberingAfterBreak="0">
+    <w:nsid w:val="243702A3"/>
+    <w:multiLevelType w:val="hybridMultilevel"/>
+    <w:tmpl w:val="57D88CCE"/>
+    <w:lvl w:ilvl="0" w:tplc="86CCAD50">
+      <w:numFmt w:val="bullet"/>
+      <w:lvlText w:val="-"/>
+      <w:lvlJc w:val="left"/>
+      <w:pPr>
+        <w:ind w:left="768" w:hanging="360"/>
+      </w:pPr>
+      <w:rPr>
+        <w:rFonts w:ascii="Franklin Gothic Book" w:eastAsiaTheme="minorHAnsi" w:hAnsi="Franklin Gothic Book" w:cstheme="minorBidi" w:hint="default"/>
+      </w:rPr>
+    </w:lvl>
+    <w:lvl w:ilvl="1" w:tplc="240A0003" w:tentative="1">
+      <w:start w:val="1"/>
+      <w:numFmt w:val="bullet"/>
+      <w:lvlText w:val="o"/>
+      <w:lvlJc w:val="left"/>
+      <w:pPr>
+        <w:ind w:left="1488" w:hanging="360"/>
+      </w:pPr>
+      <w:rPr>
+        <w:rFonts w:ascii="Courier New" w:hAnsi="Courier New" w:cs="Courier New" w:hint="default"/>
+      </w:rPr>
+    </w:lvl>
+    <w:lvl w:ilvl="2" w:tplc="240A0005" w:tentative="1">
+      <w:start w:val="1"/>
+      <w:numFmt w:val="bullet"/>
+      <w:lvlText w:val=""/>
+      <w:lvlJc w:val="left"/>
+      <w:pPr>
+        <w:ind w:left="2208" w:hanging="360"/>
+      </w:pPr>
+      <w:rPr>
+        <w:rFonts w:ascii="Wingdings" w:hAnsi="Wingdings" w:hint="default"/>
+      </w:rPr>
+    </w:lvl>
+    <w:lvl w:ilvl="3" w:tplc="240A0001" w:tentative="1">
+      <w:start w:val="1"/>
+      <w:numFmt w:val="bullet"/>
+      <w:lvlText w:val=""/>
+      <w:lvlJc w:val="left"/>
+      <w:pPr>
+        <w:ind w:left="2928" w:hanging="360"/>
+      </w:pPr>
+      <w:rPr>
+        <w:rFonts w:ascii="Symbol" w:hAnsi="Symbol" w:hint="default"/>
+      </w:rPr>
+    </w:lvl>
+    <w:lvl w:ilvl="4" w:tplc="240A0003" w:tentative="1">
+      <w:start w:val="1"/>
+      <w:numFmt w:val="bullet"/>
+      <w:lvlText w:val="o"/>
+      <w:lvlJc w:val="left"/>
+      <w:pPr>
+        <w:ind w:left="3648" w:hanging="360"/>
+      </w:pPr>
+      <w:rPr>
+        <w:rFonts w:ascii="Courier New" w:hAnsi="Courier New" w:cs="Courier New" w:hint="default"/>
+      </w:rPr>
+    </w:lvl>
+    <w:lvl w:ilvl="5" w:tplc="240A0005" w:tentative="1">
+      <w:start w:val="1"/>
+      <w:numFmt w:val="bullet"/>
+      <w:lvlText w:val=""/>
+      <w:lvlJc w:val="left"/>
+      <w:pPr>
+        <w:ind w:left="4368" w:hanging="360"/>
+      </w:pPr>
+      <w:rPr>
+        <w:rFonts w:ascii="Wingdings" w:hAnsi="Wingdings" w:hint="default"/>
+      </w:rPr>
+    </w:lvl>
+    <w:lvl w:ilvl="6" w:tplc="240A0001" w:tentative="1">
+      <w:start w:val="1"/>
+      <w:numFmt w:val="bullet"/>
+      <w:lvlText w:val=""/>
+      <w:lvlJc w:val="left"/>
+      <w:pPr>
+        <w:ind w:left="5088" w:hanging="360"/>
+      </w:pPr>
+      <w:rPr>
+        <w:rFonts w:ascii="Symbol" w:hAnsi="Symbol" w:hint="default"/>
+      </w:rPr>
+    </w:lvl>
+    <w:lvl w:ilvl="7" w:tplc="240A0003" w:tentative="1">
+      <w:start w:val="1"/>
+      <w:numFmt w:val="bullet"/>
+      <w:lvlText w:val="o"/>
+      <w:lvlJc w:val="left"/>
+      <w:pPr>
+        <w:ind w:left="5808" w:hanging="360"/>
+      </w:pPr>
+      <w:rPr>
+        <w:rFonts w:ascii="Courier New" w:hAnsi="Courier New" w:cs="Courier New" w:hint="default"/>
+      </w:rPr>
+    </w:lvl>
+    <w:lvl w:ilvl="8" w:tplc="240A0005" w:tentative="1">
+      <w:start w:val="1"/>
+      <w:numFmt w:val="bullet"/>
+      <w:lvlText w:val=""/>
+      <w:lvlJc w:val="left"/>
+      <w:pPr>
+        <w:ind w:left="6528" w:hanging="360"/>
+      </w:pPr>
+      <w:rPr>
+        <w:rFonts w:ascii="Wingdings" w:hAnsi="Wingdings" w:hint="default"/>
+      </w:rPr>
+    </w:lvl>
+  </w:abstractNum>
+  <w:abstractNum w:abstractNumId="8" w15:restartNumberingAfterBreak="0">
     <w:nsid w:val="56B81805"/>
     <w:multiLevelType w:val="hybridMultilevel"/>
     <w:tmpl w:val="F0EC15D4"/>
@@ -2364,10 +2712,16 @@
     <w:abstractNumId w:val="0"/>
   </w:num>
   <w:num w:numId="6">
-    <w:abstractNumId w:val="6"/>
+    <w:abstractNumId w:val="8"/>
   </w:num>
   <w:num w:numId="7">
     <w:abstractNumId w:val="5"/>
+  </w:num>
+  <w:num w:numId="8">
+    <w:abstractNumId w:val="7"/>
+  </w:num>
+  <w:num w:numId="9">
+    <w:abstractNumId w:val="6"/>
   </w:num>
 </w:numbering>
 </file>

</xml_diff>